<commit_message>
feat(docs): updated docs and added pdf versions
</commit_message>
<xml_diff>
--- a/docs/SocialGraphDoc.docx
+++ b/docs/SocialGraphDoc.docx
@@ -18,65 +18,36 @@
           <w:szCs w:val="30"/>
           <w:rtl w:val="0"/>
         </w:rPr>
-        <w:t xml:space="preserve">Grafos - Social Graph</w:t>
-      </w:r>
-    </w:p>
-    <w:p>
-      <w:pPr>
-        <w:rPr>
-          <w:sz w:val="24"/>
-          <w:szCs w:val="24"/>
-        </w:rPr>
-      </w:pPr>
-      <w:r>
-        <w:rPr>
-          <w:rtl w:val="0"/>
-        </w:rPr>
-      </w:r>
-    </w:p>
-    <w:p>
-      <w:pPr>
-        <w:rPr>
-          <w:sz w:val="24"/>
-          <w:szCs w:val="24"/>
-        </w:rPr>
-      </w:pPr>
-      <w:r>
-        <w:rPr>
-          <w:sz w:val="24"/>
-          <w:szCs w:val="24"/>
-          <w:rtl w:val="0"/>
-        </w:rPr>
-        <w:t xml:space="preserve">Nomes: Luis Vaz, Octávio Lage, Paulo Henrique </w:t>
-      </w:r>
-      <w:r>
-        <w:rPr>
-          <w:sz w:val="24"/>
-          <w:szCs w:val="24"/>
-          <w:rtl w:val="0"/>
-        </w:rPr>
-        <w:t xml:space="preserve">Cota</w:t>
-      </w:r>
-      <w:r>
-        <w:rPr>
-          <w:sz w:val="24"/>
-          <w:szCs w:val="24"/>
-          <w:rtl w:val="0"/>
-        </w:rPr>
-        <w:t xml:space="preserve"> Starling, Letícia G., Nicolau Machado</w:t>
-      </w:r>
-    </w:p>
-    <w:p>
-      <w:pPr>
-        <w:rPr>
-          <w:sz w:val="24"/>
-          <w:szCs w:val="24"/>
-        </w:rPr>
-      </w:pPr>
-      <w:r>
-        <w:rPr>
-          <w:rtl w:val="0"/>
-        </w:rPr>
+        <w:t xml:space="preserve">Grafos - Social Graph / Cadeia de Conexão Interpessoal​</w:t>
+      </w:r>
+    </w:p>
+    <w:p>
+      <w:pPr>
+        <w:rPr>
+          <w:sz w:val="24"/>
+          <w:szCs w:val="24"/>
+        </w:rPr>
+      </w:pPr>
+      <w:r>
+        <w:rPr>
+          <w:rtl w:val="0"/>
+        </w:rPr>
+      </w:r>
+    </w:p>
+    <w:p>
+      <w:pPr>
+        <w:rPr>
+          <w:sz w:val="24"/>
+          <w:szCs w:val="24"/>
+        </w:rPr>
+      </w:pPr>
+      <w:r>
+        <w:rPr>
+          <w:sz w:val="24"/>
+          <w:szCs w:val="24"/>
+          <w:rtl w:val="0"/>
+        </w:rPr>
+        <w:t xml:space="preserve">Nomes: Luis Gustavo Vaz, Octávio Lage, Paulo Henrique Cota Starling, Letícia G., Nicolau Machado</w:t>
       </w:r>
     </w:p>
     <w:p>
@@ -113,33 +84,15 @@
     <w:p>
       <w:pPr>
         <w:rPr>
+          <w:sz w:val="24"/>
+          <w:szCs w:val="24"/>
+        </w:rPr>
+      </w:pPr>
+      <w:r>
+        <w:rPr>
           <w:b w:val="1"/>
           <w:sz w:val="28"/>
           <w:szCs w:val="28"/>
-        </w:rPr>
-      </w:pPr>
-      <w:r>
-        <w:rPr>
-          <w:b w:val="1"/>
-          <w:sz w:val="28"/>
-          <w:szCs w:val="28"/>
-          <w:rtl w:val="0"/>
-        </w:rPr>
-        <w:tab/>
-      </w:r>
-    </w:p>
-    <w:p>
-      <w:pPr>
-        <w:rPr>
-          <w:sz w:val="24"/>
-          <w:szCs w:val="24"/>
-        </w:rPr>
-      </w:pPr>
-      <w:r>
-        <w:rPr>
-          <w:b w:val="1"/>
-          <w:sz w:val="28"/>
-          <w:szCs w:val="28"/>
           <w:rtl w:val="0"/>
         </w:rPr>
         <w:tab/>
@@ -198,7 +151,7 @@
         </w:rPr>
         <w:t xml:space="preserve">Repositório do projeto: </w:t>
       </w:r>
-      <w:hyperlink r:id="rId6">
+      <w:hyperlink r:id="rId7">
         <w:r>
           <w:rPr>
             <w:color w:val="1155cc"/>
@@ -223,6 +176,169 @@
           <w:szCs w:val="24"/>
         </w:rPr>
       </w:pPr>
+      <w:r>
+        <w:rPr>
+          <w:rtl w:val="0"/>
+        </w:rPr>
+      </w:r>
+    </w:p>
+    <w:p>
+      <w:pPr>
+        <w:rPr>
+          <w:b w:val="1"/>
+          <w:sz w:val="24"/>
+          <w:szCs w:val="24"/>
+        </w:rPr>
+      </w:pPr>
+      <w:r>
+        <w:rPr>
+          <w:b w:val="1"/>
+          <w:sz w:val="24"/>
+          <w:szCs w:val="24"/>
+          <w:rtl w:val="0"/>
+        </w:rPr>
+        <w:t xml:space="preserve">Imagens</w:t>
+      </w:r>
+      <w:r>
+        <w:rPr>
+          <w:sz w:val="24"/>
+          <w:szCs w:val="24"/>
+        </w:rPr>
+        <w:drawing>
+          <wp:inline distB="114300" distT="114300" distL="114300" distR="114300">
+            <wp:extent cx="5734050" cy="3984706"/>
+            <wp:effectExtent b="0" l="0" r="0" t="0"/>
+            <wp:docPr id="2" name="image1.png"/>
+            <a:graphic>
+              <a:graphicData uri="http://schemas.openxmlformats.org/drawingml/2006/picture">
+                <pic:pic>
+                  <pic:nvPicPr>
+                    <pic:cNvPr id="0" name="image1.png"/>
+                    <pic:cNvPicPr preferRelativeResize="0"/>
+                  </pic:nvPicPr>
+                  <pic:blipFill>
+                    <a:blip r:embed="rId8"/>
+                    <a:srcRect b="0" l="0" r="0" t="0"/>
+                    <a:stretch>
+                      <a:fillRect/>
+                    </a:stretch>
+                  </pic:blipFill>
+                  <pic:spPr>
+                    <a:xfrm>
+                      <a:off x="0" y="0"/>
+                      <a:ext cx="5734050" cy="3984706"/>
+                    </a:xfrm>
+                    <a:prstGeom prst="rect"/>
+                    <a:ln/>
+                  </pic:spPr>
+                </pic:pic>
+              </a:graphicData>
+            </a:graphic>
+          </wp:inline>
+        </w:drawing>
+      </w:r>
+      <w:r>
+        <w:rPr>
+          <w:rtl w:val="0"/>
+        </w:rPr>
+      </w:r>
+    </w:p>
+    <w:p>
+      <w:pPr>
+        <w:rPr>
+          <w:sz w:val="24"/>
+          <w:szCs w:val="24"/>
+        </w:rPr>
+      </w:pPr>
+      <w:r>
+        <w:rPr>
+          <w:sz w:val="24"/>
+          <w:szCs w:val="24"/>
+        </w:rPr>
+        <w:drawing>
+          <wp:inline distB="114300" distT="114300" distL="114300" distR="114300">
+            <wp:extent cx="5731200" cy="2819400"/>
+            <wp:effectExtent b="0" l="0" r="0" t="0"/>
+            <wp:docPr id="3" name="image2.png"/>
+            <a:graphic>
+              <a:graphicData uri="http://schemas.openxmlformats.org/drawingml/2006/picture">
+                <pic:pic>
+                  <pic:nvPicPr>
+                    <pic:cNvPr id="0" name="image2.png"/>
+                    <pic:cNvPicPr preferRelativeResize="0"/>
+                  </pic:nvPicPr>
+                  <pic:blipFill>
+                    <a:blip r:embed="rId9"/>
+                    <a:srcRect b="0" l="0" r="0" t="0"/>
+                    <a:stretch>
+                      <a:fillRect/>
+                    </a:stretch>
+                  </pic:blipFill>
+                  <pic:spPr>
+                    <a:xfrm>
+                      <a:off x="0" y="0"/>
+                      <a:ext cx="5731200" cy="2819400"/>
+                    </a:xfrm>
+                    <a:prstGeom prst="rect"/>
+                    <a:ln/>
+                  </pic:spPr>
+                </pic:pic>
+              </a:graphicData>
+            </a:graphic>
+          </wp:inline>
+        </w:drawing>
+      </w:r>
+      <w:r>
+        <w:rPr>
+          <w:rtl w:val="0"/>
+        </w:rPr>
+      </w:r>
+    </w:p>
+    <w:p>
+      <w:pPr>
+        <w:rPr>
+          <w:sz w:val="24"/>
+          <w:szCs w:val="24"/>
+        </w:rPr>
+      </w:pPr>
+      <w:r>
+        <w:rPr>
+          <w:sz w:val="24"/>
+          <w:szCs w:val="24"/>
+        </w:rPr>
+        <w:drawing>
+          <wp:inline distB="114300" distT="114300" distL="114300" distR="114300">
+            <wp:extent cx="5731200" cy="3251200"/>
+            <wp:effectExtent b="0" l="0" r="0" t="0"/>
+            <wp:docPr id="1" name="image3.png"/>
+            <a:graphic>
+              <a:graphicData uri="http://schemas.openxmlformats.org/drawingml/2006/picture">
+                <pic:pic>
+                  <pic:nvPicPr>
+                    <pic:cNvPr id="0" name="image3.png"/>
+                    <pic:cNvPicPr preferRelativeResize="0"/>
+                  </pic:nvPicPr>
+                  <pic:blipFill>
+                    <a:blip r:embed="rId10"/>
+                    <a:srcRect b="0" l="0" r="0" t="0"/>
+                    <a:stretch>
+                      <a:fillRect/>
+                    </a:stretch>
+                  </pic:blipFill>
+                  <pic:spPr>
+                    <a:xfrm>
+                      <a:off x="0" y="0"/>
+                      <a:ext cx="5731200" cy="3251200"/>
+                    </a:xfrm>
+                    <a:prstGeom prst="rect"/>
+                    <a:ln/>
+                  </pic:spPr>
+                </pic:pic>
+              </a:graphicData>
+            </a:graphic>
+          </wp:inline>
+        </w:drawing>
+      </w:r>
       <w:r>
         <w:rPr>
           <w:rtl w:val="0"/>
@@ -368,6 +484,134 @@
     <w:rPr>
       <w:sz w:val="52"/>
       <w:szCs w:val="52"/>
+    </w:rPr>
+  </w:style>
+  <w:style w:type="paragraph" w:styleId="Normal" w:default="1">
+    <w:name w:val="normal"/>
+  </w:style>
+  <w:style w:type="table" w:styleId="TableNormal" w:default="1">
+    <w:name w:val="Table Normal"/>
+  </w:style>
+  <w:style w:type="paragraph" w:styleId="Heading1">
+    <w:name w:val="heading 1"/>
+    <w:basedOn w:val="Normal"/>
+    <w:next w:val="Normal"/>
+    <w:pPr>
+      <w:keepNext w:val="1"/>
+      <w:keepLines w:val="1"/>
+      <w:spacing w:after="120" w:before="400" w:lineRule="auto"/>
+    </w:pPr>
+    <w:rPr>
+      <w:sz w:val="40"/>
+      <w:szCs w:val="40"/>
+    </w:rPr>
+  </w:style>
+  <w:style w:type="paragraph" w:styleId="Heading2">
+    <w:name w:val="heading 2"/>
+    <w:basedOn w:val="Normal"/>
+    <w:next w:val="Normal"/>
+    <w:pPr>
+      <w:keepNext w:val="1"/>
+      <w:keepLines w:val="1"/>
+      <w:spacing w:after="120" w:before="360" w:lineRule="auto"/>
+    </w:pPr>
+    <w:rPr>
+      <w:b w:val="0"/>
+      <w:sz w:val="32"/>
+      <w:szCs w:val="32"/>
+    </w:rPr>
+  </w:style>
+  <w:style w:type="paragraph" w:styleId="Heading3">
+    <w:name w:val="heading 3"/>
+    <w:basedOn w:val="Normal"/>
+    <w:next w:val="Normal"/>
+    <w:pPr>
+      <w:keepNext w:val="1"/>
+      <w:keepLines w:val="1"/>
+      <w:spacing w:after="80" w:before="320" w:lineRule="auto"/>
+    </w:pPr>
+    <w:rPr>
+      <w:b w:val="0"/>
+      <w:color w:val="434343"/>
+      <w:sz w:val="28"/>
+      <w:szCs w:val="28"/>
+    </w:rPr>
+  </w:style>
+  <w:style w:type="paragraph" w:styleId="Heading4">
+    <w:name w:val="heading 4"/>
+    <w:basedOn w:val="Normal"/>
+    <w:next w:val="Normal"/>
+    <w:pPr>
+      <w:keepNext w:val="1"/>
+      <w:keepLines w:val="1"/>
+      <w:spacing w:after="80" w:before="280" w:lineRule="auto"/>
+    </w:pPr>
+    <w:rPr>
+      <w:color w:val="666666"/>
+      <w:sz w:val="24"/>
+      <w:szCs w:val="24"/>
+    </w:rPr>
+  </w:style>
+  <w:style w:type="paragraph" w:styleId="Heading5">
+    <w:name w:val="heading 5"/>
+    <w:basedOn w:val="Normal"/>
+    <w:next w:val="Normal"/>
+    <w:pPr>
+      <w:keepNext w:val="1"/>
+      <w:keepLines w:val="1"/>
+      <w:spacing w:after="80" w:before="240" w:lineRule="auto"/>
+    </w:pPr>
+    <w:rPr>
+      <w:color w:val="666666"/>
+      <w:sz w:val="22"/>
+      <w:szCs w:val="22"/>
+    </w:rPr>
+  </w:style>
+  <w:style w:type="paragraph" w:styleId="Heading6">
+    <w:name w:val="heading 6"/>
+    <w:basedOn w:val="Normal"/>
+    <w:next w:val="Normal"/>
+    <w:pPr>
+      <w:keepNext w:val="1"/>
+      <w:keepLines w:val="1"/>
+      <w:spacing w:after="80" w:before="240" w:lineRule="auto"/>
+    </w:pPr>
+    <w:rPr>
+      <w:i w:val="1"/>
+      <w:color w:val="666666"/>
+      <w:sz w:val="22"/>
+      <w:szCs w:val="22"/>
+    </w:rPr>
+  </w:style>
+  <w:style w:type="paragraph" w:styleId="Title">
+    <w:name w:val="Title"/>
+    <w:basedOn w:val="Normal"/>
+    <w:next w:val="Normal"/>
+    <w:pPr>
+      <w:keepNext w:val="1"/>
+      <w:keepLines w:val="1"/>
+      <w:spacing w:after="60" w:before="0" w:lineRule="auto"/>
+    </w:pPr>
+    <w:rPr>
+      <w:sz w:val="52"/>
+      <w:szCs w:val="52"/>
+    </w:rPr>
+  </w:style>
+  <w:style w:type="paragraph" w:styleId="Subtitle">
+    <w:name w:val="Subtitle"/>
+    <w:basedOn w:val="Normal"/>
+    <w:next w:val="Normal"/>
+    <w:pPr>
+      <w:keepNext w:val="1"/>
+      <w:keepLines w:val="1"/>
+      <w:spacing w:after="320" w:before="0" w:lineRule="auto"/>
+    </w:pPr>
+    <w:rPr>
+      <w:rFonts w:ascii="Arial" w:cs="Arial" w:eastAsia="Arial" w:hAnsi="Arial"/>
+      <w:i w:val="0"/>
+      <w:color w:val="666666"/>
+      <w:sz w:val="30"/>
+      <w:szCs w:val="30"/>
     </w:rPr>
   </w:style>
   <w:style w:type="paragraph" w:styleId="Subtitle">
@@ -708,4 +952,19 @@
   </a:objectDefaults>
   <a:extraClrSchemeLst/>
 </a:theme>
+</file>
+
+<file path=customXML/item1.xml><?xml version="1.0" encoding="utf-8"?>
+<go:gDocsCustomXmlDataStorage xmlns:go="http://customooxmlschemas.google.com/" xmlns:r="http://schemas.openxmlformats.org/officeDocument/2006/relationships">
+  <go:docsCustomData xmlns:go="http://customooxmlschemas.google.com/" roundtripDataSignature="AMtx7mjrMzX/WB8k6t73n6aT35M0EAJ5QQ==">AMUW2mX6dcldPhtuNX2HfdiefR/2TsNwP64sBQ0WGuTRJPtdxhFhd6Yfy7ZFjlEI8jT2VxNFvCprwOFQjGXChnCOWpRBq5kBfOEinWiiIb1+EQYpIAjFTO4=</go:docsCustomData>
+</go:gDocsCustomXmlDataStorage>
+</file>
+
+<file path=customXML/itemProps1.xml><?xml version="1.0" encoding="utf-8"?>
+<ds:datastoreItem xmlns:ds="http://schemas.openxmlformats.org/officeDocument/2006/customXml" ds:itemID="{11111111-1234-1234-1234-123412341234}">
+  <ds:schemaRefs>
+    <ds:schemaRef ds:uri="http://schemas.openxmlformats.org/officeDocument/2006/relationships"/>
+    <ds:schemaRef ds:uri="http://customooxmlschemas.google.com/"/>
+  </ds:schemaRefs>
+</ds:datastoreItem>
 </file>
</xml_diff>